<commit_message>
Added test Flask App , Created Resume2Json script as the first process in the program.
</commit_message>
<xml_diff>
--- a/Data/resume1.docx
+++ b/Data/resume1.docx
@@ -23,7 +23,7 @@
           <w:szCs w:val="24"/>
         </w:rPr>
         <w:drawing>
-          <wp:anchor distT="0" distB="0" distL="114300" distR="114300" simplePos="0" relativeHeight="251658240" behindDoc="1" locked="0" layoutInCell="0" allowOverlap="1" wp14:anchorId="017848A5" wp14:editId="2292091E">
+          <wp:anchor distT="0" distB="0" distL="114300" distR="114300" simplePos="0" relativeHeight="251658240" behindDoc="1" locked="0" layoutInCell="0" allowOverlap="1" wp14:anchorId="017848A5" wp14:editId="32A0396D">
             <wp:simplePos x="0" y="0"/>
             <wp:positionH relativeFrom="page">
               <wp:posOffset>0</wp:posOffset>
@@ -351,301 +351,6 @@
     </w:p>
     <w:p>
       <w:pPr>
-        <w:spacing w:line="308" w:lineRule="exact"/>
-        <w:rPr>
-          <w:color w:val="FFFFFF" w:themeColor="background1"/>
-          <w:sz w:val="24"/>
-          <w:szCs w:val="24"/>
-        </w:rPr>
-      </w:pPr>
-    </w:p>
-    <w:p>
-      <w:pPr>
-        <w:rPr>
-          <w:color w:val="FFFFFF" w:themeColor="background1"/>
-          <w:sz w:val="20"/>
-          <w:szCs w:val="20"/>
-        </w:rPr>
-      </w:pPr>
-      <w:r>
-        <w:rPr>
-          <w:rFonts w:ascii="Arial Black" w:eastAsia="Arial Black" w:hAnsi="Arial Black" w:cs="Arial Black"/>
-          <w:b/>
-          <w:bCs/>
-          <w:color w:val="FFFFFF" w:themeColor="background1"/>
-          <w:sz w:val="32"/>
-          <w:szCs w:val="32"/>
-        </w:rPr>
-        <w:t>Skill Highlights</w:t>
-      </w:r>
-    </w:p>
-    <w:p>
-      <w:pPr>
-        <w:spacing w:line="345" w:lineRule="exact"/>
-        <w:rPr>
-          <w:color w:val="FFFFFF" w:themeColor="background1"/>
-          <w:sz w:val="24"/>
-          <w:szCs w:val="24"/>
-        </w:rPr>
-      </w:pPr>
-    </w:p>
-    <w:p>
-      <w:pPr>
-        <w:numPr>
-          <w:ilvl w:val="0"/>
-          <w:numId w:val="1"/>
-        </w:numPr>
-        <w:tabs>
-          <w:tab w:val="left" w:pos="360"/>
-        </w:tabs>
-        <w:ind w:left="360" w:hanging="354"/>
-        <w:rPr>
-          <w:rFonts w:ascii="Arial" w:eastAsia="Arial" w:hAnsi="Arial" w:cs="Arial"/>
-          <w:color w:val="FFFFFF" w:themeColor="background1"/>
-          <w:sz w:val="24"/>
-          <w:szCs w:val="24"/>
-        </w:rPr>
-      </w:pPr>
-      <w:r>
-        <w:rPr>
-          <w:rFonts w:ascii="Calibri" w:eastAsia="Calibri" w:hAnsi="Calibri" w:cs="Calibri"/>
-          <w:color w:val="FFFFFF" w:themeColor="background1"/>
-          <w:sz w:val="24"/>
-          <w:szCs w:val="24"/>
-        </w:rPr>
-        <w:t>Skill Highlights</w:t>
-      </w:r>
-    </w:p>
-    <w:p>
-      <w:pPr>
-        <w:spacing w:line="11" w:lineRule="exact"/>
-        <w:rPr>
-          <w:rFonts w:ascii="Arial" w:eastAsia="Arial" w:hAnsi="Arial" w:cs="Arial"/>
-          <w:color w:val="FFFFFF" w:themeColor="background1"/>
-          <w:sz w:val="24"/>
-          <w:szCs w:val="24"/>
-        </w:rPr>
-      </w:pPr>
-    </w:p>
-    <w:p>
-      <w:pPr>
-        <w:numPr>
-          <w:ilvl w:val="0"/>
-          <w:numId w:val="1"/>
-        </w:numPr>
-        <w:tabs>
-          <w:tab w:val="left" w:pos="360"/>
-        </w:tabs>
-        <w:ind w:left="360" w:hanging="354"/>
-        <w:rPr>
-          <w:rFonts w:ascii="Arial" w:eastAsia="Arial" w:hAnsi="Arial" w:cs="Arial"/>
-          <w:color w:val="FFFFFF" w:themeColor="background1"/>
-          <w:sz w:val="24"/>
-          <w:szCs w:val="24"/>
-        </w:rPr>
-      </w:pPr>
-      <w:r>
-        <w:rPr>
-          <w:rFonts w:ascii="Calibri" w:eastAsia="Calibri" w:hAnsi="Calibri" w:cs="Calibri"/>
-          <w:color w:val="FFFFFF" w:themeColor="background1"/>
-          <w:sz w:val="24"/>
-          <w:szCs w:val="24"/>
-        </w:rPr>
-        <w:t>Project management</w:t>
-      </w:r>
-    </w:p>
-    <w:p>
-      <w:pPr>
-        <w:spacing w:line="14" w:lineRule="exact"/>
-        <w:rPr>
-          <w:rFonts w:ascii="Arial" w:eastAsia="Arial" w:hAnsi="Arial" w:cs="Arial"/>
-          <w:color w:val="FFFFFF" w:themeColor="background1"/>
-          <w:sz w:val="24"/>
-          <w:szCs w:val="24"/>
-        </w:rPr>
-      </w:pPr>
-    </w:p>
-    <w:p>
-      <w:pPr>
-        <w:numPr>
-          <w:ilvl w:val="0"/>
-          <w:numId w:val="1"/>
-        </w:numPr>
-        <w:tabs>
-          <w:tab w:val="left" w:pos="360"/>
-        </w:tabs>
-        <w:ind w:left="360" w:hanging="354"/>
-        <w:rPr>
-          <w:rFonts w:ascii="Arial" w:eastAsia="Arial" w:hAnsi="Arial" w:cs="Arial"/>
-          <w:color w:val="FFFFFF" w:themeColor="background1"/>
-          <w:sz w:val="24"/>
-          <w:szCs w:val="24"/>
-        </w:rPr>
-      </w:pPr>
-      <w:r>
-        <w:rPr>
-          <w:rFonts w:ascii="Calibri" w:eastAsia="Calibri" w:hAnsi="Calibri" w:cs="Calibri"/>
-          <w:color w:val="FFFFFF" w:themeColor="background1"/>
-          <w:sz w:val="24"/>
-          <w:szCs w:val="24"/>
-        </w:rPr>
-        <w:t>Strong decision maker</w:t>
-      </w:r>
-    </w:p>
-    <w:p>
-      <w:pPr>
-        <w:spacing w:line="11" w:lineRule="exact"/>
-        <w:rPr>
-          <w:rFonts w:ascii="Arial" w:eastAsia="Arial" w:hAnsi="Arial" w:cs="Arial"/>
-          <w:color w:val="FFFFFF" w:themeColor="background1"/>
-          <w:sz w:val="24"/>
-          <w:szCs w:val="24"/>
-        </w:rPr>
-      </w:pPr>
-    </w:p>
-    <w:p>
-      <w:pPr>
-        <w:numPr>
-          <w:ilvl w:val="0"/>
-          <w:numId w:val="1"/>
-        </w:numPr>
-        <w:tabs>
-          <w:tab w:val="left" w:pos="360"/>
-        </w:tabs>
-        <w:ind w:left="360" w:hanging="354"/>
-        <w:rPr>
-          <w:rFonts w:ascii="Arial" w:eastAsia="Arial" w:hAnsi="Arial" w:cs="Arial"/>
-          <w:color w:val="FFFFFF" w:themeColor="background1"/>
-          <w:sz w:val="24"/>
-          <w:szCs w:val="24"/>
-        </w:rPr>
-      </w:pPr>
-      <w:r>
-        <w:rPr>
-          <w:rFonts w:ascii="Calibri" w:eastAsia="Calibri" w:hAnsi="Calibri" w:cs="Calibri"/>
-          <w:color w:val="FFFFFF" w:themeColor="background1"/>
-          <w:sz w:val="24"/>
-          <w:szCs w:val="24"/>
-        </w:rPr>
-        <w:t>Complex problem solver</w:t>
-      </w:r>
-    </w:p>
-    <w:p>
-      <w:pPr>
-        <w:spacing w:line="14" w:lineRule="exact"/>
-        <w:rPr>
-          <w:rFonts w:ascii="Arial" w:eastAsia="Arial" w:hAnsi="Arial" w:cs="Arial"/>
-          <w:color w:val="FFFFFF" w:themeColor="background1"/>
-          <w:sz w:val="24"/>
-          <w:szCs w:val="24"/>
-        </w:rPr>
-      </w:pPr>
-    </w:p>
-    <w:p>
-      <w:pPr>
-        <w:numPr>
-          <w:ilvl w:val="0"/>
-          <w:numId w:val="1"/>
-        </w:numPr>
-        <w:tabs>
-          <w:tab w:val="left" w:pos="360"/>
-        </w:tabs>
-        <w:ind w:left="360" w:hanging="354"/>
-        <w:rPr>
-          <w:rFonts w:ascii="Arial" w:eastAsia="Arial" w:hAnsi="Arial" w:cs="Arial"/>
-          <w:color w:val="FFFFFF" w:themeColor="background1"/>
-          <w:sz w:val="24"/>
-          <w:szCs w:val="24"/>
-        </w:rPr>
-      </w:pPr>
-      <w:r>
-        <w:rPr>
-          <w:rFonts w:ascii="Calibri" w:eastAsia="Calibri" w:hAnsi="Calibri" w:cs="Calibri"/>
-          <w:color w:val="FFFFFF" w:themeColor="background1"/>
-          <w:sz w:val="24"/>
-          <w:szCs w:val="24"/>
-        </w:rPr>
-        <w:t>Creative design</w:t>
-      </w:r>
-    </w:p>
-    <w:p>
-      <w:pPr>
-        <w:spacing w:line="11" w:lineRule="exact"/>
-        <w:rPr>
-          <w:rFonts w:ascii="Arial" w:eastAsia="Arial" w:hAnsi="Arial" w:cs="Arial"/>
-          <w:color w:val="FFFFFF" w:themeColor="background1"/>
-          <w:sz w:val="24"/>
-          <w:szCs w:val="24"/>
-        </w:rPr>
-      </w:pPr>
-    </w:p>
-    <w:p>
-      <w:pPr>
-        <w:numPr>
-          <w:ilvl w:val="0"/>
-          <w:numId w:val="1"/>
-        </w:numPr>
-        <w:tabs>
-          <w:tab w:val="left" w:pos="360"/>
-        </w:tabs>
-        <w:ind w:left="360" w:hanging="354"/>
-        <w:rPr>
-          <w:rFonts w:ascii="Arial" w:eastAsia="Arial" w:hAnsi="Arial" w:cs="Arial"/>
-          <w:color w:val="FFFFFF" w:themeColor="background1"/>
-          <w:sz w:val="24"/>
-          <w:szCs w:val="24"/>
-        </w:rPr>
-      </w:pPr>
-      <w:r>
-        <w:rPr>
-          <w:rFonts w:ascii="Calibri" w:eastAsia="Calibri" w:hAnsi="Calibri" w:cs="Calibri"/>
-          <w:color w:val="FFFFFF" w:themeColor="background1"/>
-          <w:sz w:val="24"/>
-          <w:szCs w:val="24"/>
-        </w:rPr>
-        <w:t>Innovative</w:t>
-      </w:r>
-    </w:p>
-    <w:p>
-      <w:pPr>
-        <w:spacing w:line="11" w:lineRule="exact"/>
-        <w:rPr>
-          <w:rFonts w:ascii="Arial" w:eastAsia="Arial" w:hAnsi="Arial" w:cs="Arial"/>
-          <w:color w:val="FFFFFF" w:themeColor="background1"/>
-          <w:sz w:val="24"/>
-          <w:szCs w:val="24"/>
-        </w:rPr>
-      </w:pPr>
-    </w:p>
-    <w:p>
-      <w:pPr>
-        <w:numPr>
-          <w:ilvl w:val="0"/>
-          <w:numId w:val="1"/>
-        </w:numPr>
-        <w:tabs>
-          <w:tab w:val="left" w:pos="360"/>
-        </w:tabs>
-        <w:ind w:left="360" w:hanging="354"/>
-        <w:rPr>
-          <w:rFonts w:ascii="Arial" w:eastAsia="Arial" w:hAnsi="Arial" w:cs="Arial"/>
-          <w:color w:val="FFFFFF" w:themeColor="background1"/>
-          <w:sz w:val="24"/>
-          <w:szCs w:val="24"/>
-        </w:rPr>
-      </w:pPr>
-      <w:r>
-        <w:rPr>
-          <w:rFonts w:ascii="Calibri" w:eastAsia="Calibri" w:hAnsi="Calibri" w:cs="Calibri"/>
-          <w:color w:val="FFFFFF" w:themeColor="background1"/>
-          <w:sz w:val="24"/>
-          <w:szCs w:val="24"/>
-        </w:rPr>
-        <w:t>Service-focused</w:t>
-      </w:r>
-    </w:p>
-    <w:p>
-      <w:pPr>
         <w:spacing w:line="215" w:lineRule="exact"/>
         <w:rPr>
           <w:color w:val="FFFFFF" w:themeColor="background1"/>
@@ -1323,8 +1028,19 @@
           <w:sz w:val="24"/>
           <w:szCs w:val="24"/>
         </w:rPr>
-        <w:t>References available on request</w:t>
-      </w:r>
+        <w:t xml:space="preserve">References available on </w:t>
+      </w:r>
+      <w:proofErr w:type="gramStart"/>
+      <w:r>
+        <w:rPr>
+          <w:rFonts w:ascii="Calibri" w:eastAsia="Calibri" w:hAnsi="Calibri" w:cs="Calibri"/>
+          <w:color w:val="FFFFFF" w:themeColor="background1"/>
+          <w:sz w:val="24"/>
+          <w:szCs w:val="24"/>
+        </w:rPr>
+        <w:t>request</w:t>
+      </w:r>
+      <w:proofErr w:type="gramEnd"/>
     </w:p>
     <w:sectPr>
       <w:type w:val="continuous"/>

</xml_diff>